<commit_message>
Removed issues that have not been fixed yet from initial design word doc
</commit_message>
<xml_diff>
--- a/JoeyAmpferMitchellPlayforthTeamProjectInitialDesign.docx
+++ b/JoeyAmpferMitchellPlayforthTeamProjectInitialDesign.docx
@@ -39,8 +39,13 @@
         </w:numPr>
       </w:pPr>
       <w:r>
-        <w:t>Joey Ampfer</w:t>
-      </w:r>
+        <w:t xml:space="preserve">Joey </w:t>
+      </w:r>
+      <w:proofErr w:type="spellStart"/>
+      <w:r>
+        <w:t>Ampfer</w:t>
+      </w:r>
+      <w:proofErr w:type="spellEnd"/>
     </w:p>
     <w:p>
       <w:pPr>
@@ -227,7 +232,7 @@
         </w:numPr>
       </w:pPr>
       <w:r>
-        <w:t>Cookie Settings Tab Blocks Content</w:t>
+        <w:t>Navigation Menu Blocks Content</w:t>
       </w:r>
     </w:p>
     <w:p>
@@ -239,7 +244,7 @@
         </w:numPr>
       </w:pPr>
       <w:r>
-        <w:t>There was a “Cookie Settings” tab on the home page that blocked content from the user.</w:t>
+        <w:t>The navigation menu on the “Request Information” page blocked a significant portion of the content.</w:t>
       </w:r>
     </w:p>
     <w:p>
@@ -251,7 +256,7 @@
         </w:numPr>
       </w:pPr>
       <w:r>
-        <w:t>This tab has been replaced with a one time footer popup that will ask the user to accept or deny cookies.</w:t>
+        <w:t>Our new navigation bar remains at the top, where it will only block content the user scrolls past.</w:t>
       </w:r>
     </w:p>
     <w:p>
@@ -263,7 +268,7 @@
         </w:numPr>
       </w:pPr>
       <w:r>
-        <w:t>Navigation Menu Blocks Content</w:t>
+        <w:t>Mobile Viewing Adds Space on the Side</w:t>
       </w:r>
     </w:p>
     <w:p>
@@ -275,7 +280,7 @@
         </w:numPr>
       </w:pPr>
       <w:r>
-        <w:t>The navigation menu on the “Request Information” page blocked a significant portion of the content.</w:t>
+        <w:t>On the old home page, mobile viewing would align the contents to the left. This created an odd space to the right of the information.</w:t>
       </w:r>
     </w:p>
     <w:p>
@@ -287,7 +292,18 @@
         </w:numPr>
       </w:pPr>
       <w:r>
-        <w:t>Our new navigation bar remains at the top, where it will only block content the user scrolls past.</w:t>
+        <w:t xml:space="preserve">Our website centers content on </w:t>
+      </w:r>
+      <w:proofErr w:type="gramStart"/>
+      <w:r>
+        <w:t>mobile</w:t>
+      </w:r>
+      <w:proofErr w:type="gramEnd"/>
+      <w:r>
+        <w:t xml:space="preserve"> to look</w:t>
+      </w:r>
+      <w:r>
+        <w:t xml:space="preserve"> more professional.</w:t>
       </w:r>
     </w:p>
     <w:p>
@@ -299,8 +315,7 @@
         </w:numPr>
       </w:pPr>
       <w:r>
-        <w:lastRenderedPageBreak/>
-        <w:t>EVENTS Link Unnecessarily Opens a New Tab</w:t>
+        <w:t>Color Inconsistency with Logo</w:t>
       </w:r>
     </w:p>
     <w:p>
@@ -312,7 +327,8 @@
         </w:numPr>
       </w:pPr>
       <w:r>
-        <w:t>Pressing the ‘EVENTS’ link on the home page used to bring up an entirely different tab. This was unnecessary and annoying for the user, as there wasn’t much reason to go back to the original page.</w:t>
+        <w:lastRenderedPageBreak/>
+        <w:t>The old website used a color scheme that did not fit with the simple grey, red, white, and black logo.</w:t>
       </w:r>
     </w:p>
     <w:p>
@@ -324,120 +340,6 @@
         </w:numPr>
       </w:pPr>
       <w:r>
-        <w:t>Now, the events link is located in a dropdown menu in the navigation bar and opens in the same tab.</w:t>
-      </w:r>
-    </w:p>
-    <w:p>
-      <w:pPr>
-        <w:pStyle w:val="ListParagraph"/>
-        <w:numPr>
-          <w:ilvl w:val="0"/>
-          <w:numId w:val="5"/>
-        </w:numPr>
-      </w:pPr>
-      <w:r>
-        <w:t>NEWS Link Opens to a Completely Different Site</w:t>
-      </w:r>
-    </w:p>
-    <w:p>
-      <w:pPr>
-        <w:pStyle w:val="ListParagraph"/>
-        <w:numPr>
-          <w:ilvl w:val="1"/>
-          <w:numId w:val="5"/>
-        </w:numPr>
-      </w:pPr>
-      <w:r>
-        <w:t xml:space="preserve">The old ‘NEWS’ </w:t>
-      </w:r>
-      <w:r>
-        <w:t>link opens to an entirely different site with a different style.</w:t>
-      </w:r>
-    </w:p>
-    <w:p>
-      <w:pPr>
-        <w:pStyle w:val="ListParagraph"/>
-        <w:numPr>
-          <w:ilvl w:val="1"/>
-          <w:numId w:val="5"/>
-        </w:numPr>
-      </w:pPr>
-      <w:r>
-        <w:t>In our website, the news page is consistent with the style of the rest of the pages.</w:t>
-      </w:r>
-    </w:p>
-    <w:p>
-      <w:pPr>
-        <w:pStyle w:val="ListParagraph"/>
-        <w:numPr>
-          <w:ilvl w:val="0"/>
-          <w:numId w:val="5"/>
-        </w:numPr>
-      </w:pPr>
-      <w:r>
-        <w:t>Mobile Viewing Adds Space on the Side</w:t>
-      </w:r>
-    </w:p>
-    <w:p>
-      <w:pPr>
-        <w:pStyle w:val="ListParagraph"/>
-        <w:numPr>
-          <w:ilvl w:val="1"/>
-          <w:numId w:val="5"/>
-        </w:numPr>
-      </w:pPr>
-      <w:r>
-        <w:t>On the old home page, mobile viewing would align the contents to the left. This created an odd space to the right of the information.</w:t>
-      </w:r>
-    </w:p>
-    <w:p>
-      <w:pPr>
-        <w:pStyle w:val="ListParagraph"/>
-        <w:numPr>
-          <w:ilvl w:val="1"/>
-          <w:numId w:val="5"/>
-        </w:numPr>
-      </w:pPr>
-      <w:r>
-        <w:t>Our website centers content on mobile to look</w:t>
-      </w:r>
-      <w:r>
-        <w:t xml:space="preserve"> more professional.</w:t>
-      </w:r>
-    </w:p>
-    <w:p>
-      <w:pPr>
-        <w:pStyle w:val="ListParagraph"/>
-        <w:numPr>
-          <w:ilvl w:val="0"/>
-          <w:numId w:val="5"/>
-        </w:numPr>
-      </w:pPr>
-      <w:r>
-        <w:t>Color Inconsistency with Logo</w:t>
-      </w:r>
-    </w:p>
-    <w:p>
-      <w:pPr>
-        <w:pStyle w:val="ListParagraph"/>
-        <w:numPr>
-          <w:ilvl w:val="1"/>
-          <w:numId w:val="5"/>
-        </w:numPr>
-      </w:pPr>
-      <w:r>
-        <w:t>The old website used a color scheme that did not fit with the simple grey, red, white, and black logo.</w:t>
-      </w:r>
-    </w:p>
-    <w:p>
-      <w:pPr>
-        <w:pStyle w:val="ListParagraph"/>
-        <w:numPr>
-          <w:ilvl w:val="1"/>
-          <w:numId w:val="5"/>
-        </w:numPr>
-      </w:pPr>
-      <w:r>
         <w:t>Our new color palette consists of colors similar to those found in the logo.</w:t>
       </w:r>
     </w:p>
@@ -591,10 +493,16 @@
       </w:r>
     </w:p>
     <w:p>
-      <w:r>
-        <w:t>TODO</w:t>
-      </w:r>
-    </w:p>
+      <w:hyperlink r:id="rId6" w:history="1">
+        <w:r>
+          <w:rPr>
+            <w:rStyle w:val="Hyperlink"/>
+          </w:rPr>
+          <w:t>https://joseph-ampfer.github.io/INF286_Team_Project/</w:t>
+        </w:r>
+      </w:hyperlink>
+    </w:p>
+    <w:p/>
     <w:sectPr>
       <w:pgSz w:w="12240" w:h="15840"/>
       <w:pgMar w:top="1440" w:right="1440" w:bottom="1440" w:left="1440" w:header="720" w:footer="720" w:gutter="0"/>

</xml_diff>

<commit_message>
Added 'Currently implemented' section to word doc
</commit_message>
<xml_diff>
--- a/JoeyAmpferMitchellPlayforthTeamProjectInitialDesign.docx
+++ b/JoeyAmpferMitchellPlayforthTeamProjectInitialDesign.docx
@@ -251,16 +251,7 @@
         </w:numPr>
       </w:pPr>
       <w:r>
-        <w:t>This tab has been replaced with a one</w:t>
-      </w:r>
-      <w:r>
-        <w:t>-</w:t>
-      </w:r>
-      <w:r>
-        <w:t>time popup that will ask the user to accept or deny cookies</w:t>
-      </w:r>
-      <w:r>
-        <w:t xml:space="preserve"> and a link in the footer </w:t>
+        <w:t xml:space="preserve">This tab has been replaced with a one-time popup that will ask the user to accept or deny cookies and a link in the footer </w:t>
       </w:r>
       <w:r>
         <w:t>to bring it back up.</w:t>
@@ -517,6 +508,38 @@
       </w:pPr>
       <w:r>
         <w:t>Word Document</w:t>
+      </w:r>
+    </w:p>
+    <w:p>
+      <w:pPr>
+        <w:pStyle w:val="Heading2"/>
+      </w:pPr>
+      <w:r>
+        <w:t>Currently Implemented:</w:t>
+      </w:r>
+    </w:p>
+    <w:p>
+      <w:pPr>
+        <w:pStyle w:val="ListParagraph"/>
+        <w:numPr>
+          <w:ilvl w:val="0"/>
+          <w:numId w:val="6"/>
+        </w:numPr>
+      </w:pPr>
+      <w:r>
+        <w:t>“Home” Page</w:t>
+      </w:r>
+    </w:p>
+    <w:p>
+      <w:pPr>
+        <w:pStyle w:val="ListParagraph"/>
+        <w:numPr>
+          <w:ilvl w:val="0"/>
+          <w:numId w:val="6"/>
+        </w:numPr>
+      </w:pPr>
+      <w:r>
+        <w:t>“Request Information” Page</w:t>
       </w:r>
     </w:p>
     <w:p>
@@ -863,6 +886,119 @@
     </w:lvl>
   </w:abstractNum>
   <w:abstractNum w:abstractNumId="3" w15:restartNumberingAfterBreak="0">
+    <w:nsid w:val="30363127"/>
+    <w:multiLevelType w:val="hybridMultilevel"/>
+    <w:tmpl w:val="ACE8CC70"/>
+    <w:lvl w:ilvl="0" w:tplc="04090001">
+      <w:start w:val="1"/>
+      <w:numFmt w:val="bullet"/>
+      <w:lvlText w:val=""/>
+      <w:lvlJc w:val="left"/>
+      <w:pPr>
+        <w:ind w:left="720" w:hanging="360"/>
+      </w:pPr>
+      <w:rPr>
+        <w:rFonts w:ascii="Symbol" w:hAnsi="Symbol" w:hint="default"/>
+      </w:rPr>
+    </w:lvl>
+    <w:lvl w:ilvl="1" w:tplc="04090003" w:tentative="1">
+      <w:start w:val="1"/>
+      <w:numFmt w:val="bullet"/>
+      <w:lvlText w:val="o"/>
+      <w:lvlJc w:val="left"/>
+      <w:pPr>
+        <w:ind w:left="1440" w:hanging="360"/>
+      </w:pPr>
+      <w:rPr>
+        <w:rFonts w:ascii="Courier New" w:hAnsi="Courier New" w:cs="Courier New" w:hint="default"/>
+      </w:rPr>
+    </w:lvl>
+    <w:lvl w:ilvl="2" w:tplc="04090005" w:tentative="1">
+      <w:start w:val="1"/>
+      <w:numFmt w:val="bullet"/>
+      <w:lvlText w:val=""/>
+      <w:lvlJc w:val="left"/>
+      <w:pPr>
+        <w:ind w:left="2160" w:hanging="360"/>
+      </w:pPr>
+      <w:rPr>
+        <w:rFonts w:ascii="Wingdings" w:hAnsi="Wingdings" w:hint="default"/>
+      </w:rPr>
+    </w:lvl>
+    <w:lvl w:ilvl="3" w:tplc="04090001" w:tentative="1">
+      <w:start w:val="1"/>
+      <w:numFmt w:val="bullet"/>
+      <w:lvlText w:val=""/>
+      <w:lvlJc w:val="left"/>
+      <w:pPr>
+        <w:ind w:left="2880" w:hanging="360"/>
+      </w:pPr>
+      <w:rPr>
+        <w:rFonts w:ascii="Symbol" w:hAnsi="Symbol" w:hint="default"/>
+      </w:rPr>
+    </w:lvl>
+    <w:lvl w:ilvl="4" w:tplc="04090003" w:tentative="1">
+      <w:start w:val="1"/>
+      <w:numFmt w:val="bullet"/>
+      <w:lvlText w:val="o"/>
+      <w:lvlJc w:val="left"/>
+      <w:pPr>
+        <w:ind w:left="3600" w:hanging="360"/>
+      </w:pPr>
+      <w:rPr>
+        <w:rFonts w:ascii="Courier New" w:hAnsi="Courier New" w:cs="Courier New" w:hint="default"/>
+      </w:rPr>
+    </w:lvl>
+    <w:lvl w:ilvl="5" w:tplc="04090005" w:tentative="1">
+      <w:start w:val="1"/>
+      <w:numFmt w:val="bullet"/>
+      <w:lvlText w:val=""/>
+      <w:lvlJc w:val="left"/>
+      <w:pPr>
+        <w:ind w:left="4320" w:hanging="360"/>
+      </w:pPr>
+      <w:rPr>
+        <w:rFonts w:ascii="Wingdings" w:hAnsi="Wingdings" w:hint="default"/>
+      </w:rPr>
+    </w:lvl>
+    <w:lvl w:ilvl="6" w:tplc="04090001" w:tentative="1">
+      <w:start w:val="1"/>
+      <w:numFmt w:val="bullet"/>
+      <w:lvlText w:val=""/>
+      <w:lvlJc w:val="left"/>
+      <w:pPr>
+        <w:ind w:left="5040" w:hanging="360"/>
+      </w:pPr>
+      <w:rPr>
+        <w:rFonts w:ascii="Symbol" w:hAnsi="Symbol" w:hint="default"/>
+      </w:rPr>
+    </w:lvl>
+    <w:lvl w:ilvl="7" w:tplc="04090003" w:tentative="1">
+      <w:start w:val="1"/>
+      <w:numFmt w:val="bullet"/>
+      <w:lvlText w:val="o"/>
+      <w:lvlJc w:val="left"/>
+      <w:pPr>
+        <w:ind w:left="5760" w:hanging="360"/>
+      </w:pPr>
+      <w:rPr>
+        <w:rFonts w:ascii="Courier New" w:hAnsi="Courier New" w:cs="Courier New" w:hint="default"/>
+      </w:rPr>
+    </w:lvl>
+    <w:lvl w:ilvl="8" w:tplc="04090005" w:tentative="1">
+      <w:start w:val="1"/>
+      <w:numFmt w:val="bullet"/>
+      <w:lvlText w:val=""/>
+      <w:lvlJc w:val="left"/>
+      <w:pPr>
+        <w:ind w:left="6480" w:hanging="360"/>
+      </w:pPr>
+      <w:rPr>
+        <w:rFonts w:ascii="Wingdings" w:hAnsi="Wingdings" w:hint="default"/>
+      </w:rPr>
+    </w:lvl>
+  </w:abstractNum>
+  <w:abstractNum w:abstractNumId="4" w15:restartNumberingAfterBreak="0">
     <w:nsid w:val="416E6D75"/>
     <w:multiLevelType w:val="hybridMultilevel"/>
     <w:tmpl w:val="D25EE268"/>
@@ -975,7 +1111,7 @@
       </w:rPr>
     </w:lvl>
   </w:abstractNum>
-  <w:abstractNum w:abstractNumId="4" w15:restartNumberingAfterBreak="0">
+  <w:abstractNum w:abstractNumId="5" w15:restartNumberingAfterBreak="0">
     <w:nsid w:val="623F5E17"/>
     <w:multiLevelType w:val="hybridMultilevel"/>
     <w:tmpl w:val="DC44C8C8"/>
@@ -1089,19 +1225,22 @@
     </w:lvl>
   </w:abstractNum>
   <w:num w:numId="1" w16cid:durableId="625742874">
-    <w:abstractNumId w:val="4"/>
+    <w:abstractNumId w:val="5"/>
   </w:num>
   <w:num w:numId="2" w16cid:durableId="67464616">
     <w:abstractNumId w:val="0"/>
   </w:num>
   <w:num w:numId="3" w16cid:durableId="1984693192">
-    <w:abstractNumId w:val="3"/>
+    <w:abstractNumId w:val="4"/>
   </w:num>
   <w:num w:numId="4" w16cid:durableId="238946117">
     <w:abstractNumId w:val="1"/>
   </w:num>
   <w:num w:numId="5" w16cid:durableId="1121144073">
     <w:abstractNumId w:val="2"/>
+  </w:num>
+  <w:num w:numId="6" w16cid:durableId="1253274395">
+    <w:abstractNumId w:val="3"/>
   </w:num>
 </w:numbering>
 </file>
@@ -2067,6 +2206,18 @@
       <w:shd w:val="clear" w:color="auto" w:fill="E1DFDD"/>
     </w:rPr>
   </w:style>
+  <w:style w:type="character" w:styleId="FollowedHyperlink">
+    <w:name w:val="FollowedHyperlink"/>
+    <w:basedOn w:val="DefaultParagraphFont"/>
+    <w:uiPriority w:val="99"/>
+    <w:semiHidden/>
+    <w:unhideWhenUsed/>
+    <w:rsid w:val="00F44B4A"/>
+    <w:rPr>
+      <w:color w:val="96607D" w:themeColor="followedHyperlink"/>
+      <w:u w:val="single"/>
+    </w:rPr>
+  </w:style>
 </w:styles>
 </file>
 

</xml_diff>